<commit_message>
tetsing run times of mp3
</commit_message>
<xml_diff>
--- a/MP3 pattern recognition/mp3-code/report.docx
+++ b/MP3 pattern recognition/mp3-code/report.docx
@@ -3,31 +3,1225 @@
 <w:document xmlns:wpc="http://schemas.microsoft.com/office/word/2010/wordprocessingCanvas" xmlns:cx="http://schemas.microsoft.com/office/drawing/2014/chartex" xmlns:cx1="http://schemas.microsoft.com/office/drawing/2015/9/8/chartex" xmlns:cx2="http://schemas.microsoft.com/office/drawing/2015/10/21/chartex" xmlns:cx3="http://schemas.microsoft.com/office/drawing/2016/5/9/chartex" xmlns:cx4="http://schemas.microsoft.com/office/drawing/2016/5/10/chartex" xmlns:cx5="http://schemas.microsoft.com/office/drawing/2016/5/11/chartex" xmlns:cx6="http://schemas.microsoft.com/office/drawing/2016/5/12/chartex" xmlns:cx7="http://schemas.microsoft.com/office/drawing/2016/5/13/chartex" xmlns:cx8="http://schemas.microsoft.com/office/drawing/2016/5/14/chartex" xmlns:mc="http://schemas.openxmlformats.org/markup-compatibility/2006" xmlns:aink="http://schemas.microsoft.com/office/drawing/2016/ink" xmlns:am3d="http://schemas.microsoft.com/office/drawing/2017/model3d" xmlns:o="urn:schemas-microsoft-com:office:office" xmlns:r="http://schemas.openxmlformats.org/officeDocument/2006/relationships" xmlns:m="http://schemas.openxmlformats.org/officeDocument/2006/math" xmlns:v="urn:schemas-microsoft-com:vml" xmlns:wp14="http://schemas.microsoft.com/office/word/2010/wordprocessingDrawing" xmlns:wp="http://schemas.openxmlformats.org/drawingml/2006/wordprocessingDrawing" xmlns:w10="urn:schemas-microsoft-com:office:word" xmlns:w="http://schemas.openxmlformats.org/wordprocessingml/2006/main" xmlns:w14="http://schemas.microsoft.com/office/word/2010/wordml" xmlns:w15="http://schemas.microsoft.com/office/word/2012/wordml" xmlns:w16cid="http://schemas.microsoft.com/office/word/2016/wordml/cid" xmlns:w16se="http://schemas.microsoft.com/office/word/2015/wordml/symex" xmlns:wpg="http://schemas.microsoft.com/office/word/2010/wordprocessingGroup" xmlns:wpi="http://schemas.microsoft.com/office/word/2010/wordprocessingInk" xmlns:wne="http://schemas.microsoft.com/office/word/2006/wordml" xmlns:wps="http://schemas.microsoft.com/office/word/2010/wordprocessingShape" mc:Ignorable="w14 w15 w16se w16cid wp14">
   <w:body>
     <w:p>
-      <w:r>
-        <w:t xml:space="preserve">MP3: Patter Recognition </w:t>
-      </w:r>
-    </w:p>
-    <w:p>
-      <w:r>
+      <w:pPr>
+        <w:pStyle w:val="Title"/>
+        <w:jc w:val="center"/>
+      </w:pPr>
+    </w:p>
+    <w:p>
+      <w:pPr>
+        <w:pStyle w:val="Title"/>
+        <w:jc w:val="center"/>
+      </w:pPr>
+    </w:p>
+    <w:p>
+      <w:pPr>
+        <w:pStyle w:val="Title"/>
+        <w:jc w:val="center"/>
+      </w:pPr>
+    </w:p>
+    <w:p>
+      <w:pPr>
+        <w:pStyle w:val="Title"/>
+        <w:jc w:val="center"/>
+      </w:pPr>
+    </w:p>
+    <w:p>
+      <w:pPr>
+        <w:pStyle w:val="Title"/>
+        <w:jc w:val="center"/>
+      </w:pPr>
+    </w:p>
+    <w:p>
+      <w:pPr>
+        <w:pStyle w:val="Title"/>
+        <w:jc w:val="center"/>
+      </w:pPr>
+      <w:r>
+        <w:t>MP3: Patter Recognition</w:t>
+      </w:r>
+    </w:p>
+    <w:p>
+      <w:pPr>
+        <w:pStyle w:val="Title"/>
+        <w:jc w:val="center"/>
+        <w:rPr>
+          <w:sz w:val="48"/>
+        </w:rPr>
+      </w:pPr>
+      <w:r>
+        <w:rPr>
+          <w:sz w:val="48"/>
+        </w:rPr>
         <w:t>Abhi Kamboj</w:t>
       </w:r>
     </w:p>
     <w:p>
+      <w:pPr>
+        <w:pStyle w:val="Title"/>
+        <w:jc w:val="center"/>
+        <w:rPr>
+          <w:sz w:val="48"/>
+        </w:rPr>
+      </w:pPr>
       <w:proofErr w:type="spellStart"/>
       <w:r>
+        <w:rPr>
+          <w:sz w:val="48"/>
+        </w:rPr>
         <w:t>Hockenmaier</w:t>
       </w:r>
-      <w:bookmarkStart w:id="0" w:name="_GoBack"/>
+      <w:proofErr w:type="spellEnd"/>
+    </w:p>
+    <w:p>
+      <w:pPr>
+        <w:pStyle w:val="Title"/>
+        <w:jc w:val="center"/>
+        <w:rPr>
+          <w:sz w:val="48"/>
+        </w:rPr>
+      </w:pPr>
+      <w:r>
+        <w:rPr>
+          <w:sz w:val="48"/>
+        </w:rPr>
+        <w:t>3/31/2019</w:t>
+      </w:r>
+    </w:p>
+    <w:p/>
+    <w:p>
+      <w:r>
+        <w:br w:type="page"/>
+      </w:r>
+    </w:p>
+    <w:p>
+      <w:pPr>
+        <w:pStyle w:val="Heading1"/>
+      </w:pPr>
+      <w:r>
+        <w:lastRenderedPageBreak/>
+        <w:t>Section I:</w:t>
+      </w:r>
+    </w:p>
+    <w:p>
+      <w:pPr>
+        <w:pStyle w:val="Heading2"/>
+      </w:pPr>
+      <w:r>
+        <w:t>Part 1.1</w:t>
+      </w:r>
+      <w:r>
+        <w:t xml:space="preserve">: Naïve Bayes </w:t>
+      </w:r>
+      <w:r>
+        <w:t>M</w:t>
+      </w:r>
+      <w:r>
+        <w:t>odel</w:t>
+      </w:r>
+    </w:p>
+    <w:p>
+      <w:pPr>
+        <w:pStyle w:val="Heading3"/>
+      </w:pPr>
+      <w:r>
+        <w:t>Results</w:t>
+      </w:r>
+    </w:p>
+    <w:p>
+      <w:pPr>
+        <w:pStyle w:val="Heading4"/>
+      </w:pPr>
+      <w:r>
+        <w:t>Overview Screenshot:</w:t>
+      </w:r>
+    </w:p>
+    <w:p>
+      <w:r>
+        <w:rPr>
+          <w:noProof/>
+        </w:rPr>
+        <w:drawing>
+          <wp:inline distT="0" distB="0" distL="0" distR="0" wp14:anchorId="370F4735" wp14:editId="6B7087FC">
+            <wp:extent cx="5943600" cy="3051175"/>
+            <wp:effectExtent l="0" t="0" r="0" b="0"/>
+            <wp:docPr id="4" name="Picture 4"/>
+            <wp:cNvGraphicFramePr>
+              <a:graphicFrameLocks xmlns:a="http://schemas.openxmlformats.org/drawingml/2006/main" noChangeAspect="1"/>
+            </wp:cNvGraphicFramePr>
+            <a:graphic xmlns:a="http://schemas.openxmlformats.org/drawingml/2006/main">
+              <a:graphicData uri="http://schemas.openxmlformats.org/drawingml/2006/picture">
+                <pic:pic xmlns:pic="http://schemas.openxmlformats.org/drawingml/2006/picture">
+                  <pic:nvPicPr>
+                    <pic:cNvPr id="1" name=""/>
+                    <pic:cNvPicPr/>
+                  </pic:nvPicPr>
+                  <pic:blipFill>
+                    <a:blip r:embed="rId7"/>
+                    <a:stretch>
+                      <a:fillRect/>
+                    </a:stretch>
+                  </pic:blipFill>
+                  <pic:spPr>
+                    <a:xfrm>
+                      <a:off x="0" y="0"/>
+                      <a:ext cx="5943600" cy="3051175"/>
+                    </a:xfrm>
+                    <a:prstGeom prst="rect">
+                      <a:avLst/>
+                    </a:prstGeom>
+                  </pic:spPr>
+                </pic:pic>
+              </a:graphicData>
+            </a:graphic>
+          </wp:inline>
+        </w:drawing>
+      </w:r>
+    </w:p>
+    <w:p>
+      <w:pPr>
+        <w:pStyle w:val="Heading4"/>
+      </w:pPr>
+      <w:r>
+        <w:t>Average Classification Rate:</w:t>
+      </w:r>
+    </w:p>
+    <w:p>
+      <w:r>
+        <w:t>Average Classification Rate</w:t>
+      </w:r>
+      <w:r>
+        <w:t>: 0.747</w:t>
+      </w:r>
+    </w:p>
+    <w:p>
+      <w:pPr>
+        <w:pStyle w:val="Heading4"/>
+      </w:pPr>
+      <w:r>
+        <w:t xml:space="preserve">Classification Rate for </w:t>
+      </w:r>
+      <w:r>
+        <w:t>E</w:t>
+      </w:r>
+      <w:r>
+        <w:t xml:space="preserve">ach </w:t>
+      </w:r>
+      <w:r>
+        <w:t>C</w:t>
+      </w:r>
+      <w:r>
+        <w:t>lass:</w:t>
+      </w:r>
+    </w:p>
+    <w:p>
+      <w:pPr>
+        <w:spacing w:after="0"/>
+      </w:pPr>
+      <w:r>
+        <w:t>classification rates: [0.762 0.894 0.455 0.842 0.634 0.765 0.445 0.905 0.885 0.883]</w:t>
+      </w:r>
+    </w:p>
+    <w:p>
+      <w:r>
+        <w:t>Indices in the array shown above correspond to classes</w:t>
+      </w:r>
+    </w:p>
+    <w:p>
+      <w:pPr>
+        <w:spacing w:after="0"/>
+      </w:pPr>
+    </w:p>
+    <w:p>
+      <w:pPr>
+        <w:pStyle w:val="Heading4"/>
+      </w:pPr>
+      <w:r>
+        <w:lastRenderedPageBreak/>
+        <w:t>Confusion Matrix:</w:t>
+      </w:r>
+    </w:p>
+    <w:p>
+      <w:r>
+        <w:rPr>
+          <w:noProof/>
+        </w:rPr>
+        <w:drawing>
+          <wp:inline distT="0" distB="0" distL="0" distR="0" wp14:anchorId="5C6BAE7F" wp14:editId="5C9BC454">
+            <wp:extent cx="5852172" cy="4617729"/>
+            <wp:effectExtent l="0" t="0" r="0" b="0"/>
+            <wp:docPr id="2" name="Picture 2" descr="A screenshot of a cell phone&#10;&#10;Description automatically generated"/>
+            <wp:cNvGraphicFramePr>
+              <a:graphicFrameLocks xmlns:a="http://schemas.openxmlformats.org/drawingml/2006/main" noChangeAspect="1"/>
+            </wp:cNvGraphicFramePr>
+            <a:graphic xmlns:a="http://schemas.openxmlformats.org/drawingml/2006/main">
+              <a:graphicData uri="http://schemas.openxmlformats.org/drawingml/2006/picture">
+                <pic:pic xmlns:pic="http://schemas.openxmlformats.org/drawingml/2006/picture">
+                  <pic:nvPicPr>
+                    <pic:cNvPr id="2" name="conf_matrix_1.1.png"/>
+                    <pic:cNvPicPr/>
+                  </pic:nvPicPr>
+                  <pic:blipFill>
+                    <a:blip r:embed="rId8">
+                      <a:extLst>
+                        <a:ext uri="{28A0092B-C50C-407E-A947-70E740481C1C}">
+                          <a14:useLocalDpi xmlns:a14="http://schemas.microsoft.com/office/drawing/2010/main" val="0"/>
+                        </a:ext>
+                      </a:extLst>
+                    </a:blip>
+                    <a:stretch>
+                      <a:fillRect/>
+                    </a:stretch>
+                  </pic:blipFill>
+                  <pic:spPr>
+                    <a:xfrm>
+                      <a:off x="0" y="0"/>
+                      <a:ext cx="5852172" cy="4617729"/>
+                    </a:xfrm>
+                    <a:prstGeom prst="rect">
+                      <a:avLst/>
+                    </a:prstGeom>
+                  </pic:spPr>
+                </pic:pic>
+              </a:graphicData>
+            </a:graphic>
+          </wp:inline>
+        </w:drawing>
+      </w:r>
+    </w:p>
+    <w:p>
+      <w:pPr>
+        <w:pStyle w:val="Heading4"/>
+      </w:pPr>
+      <w:r>
+        <w:t>Highest Posterior Probabilities:</w:t>
+      </w:r>
+    </w:p>
+    <w:p>
+      <w:r>
+        <w:rPr>
+          <w:noProof/>
+        </w:rPr>
+        <w:drawing>
+          <wp:inline distT="0" distB="0" distL="0" distR="0" wp14:anchorId="1FE766CA" wp14:editId="31969DDB">
+            <wp:extent cx="5943600" cy="2476500"/>
+            <wp:effectExtent l="0" t="0" r="0" b="0"/>
+            <wp:docPr id="5" name="Picture 5"/>
+            <wp:cNvGraphicFramePr>
+              <a:graphicFrameLocks xmlns:a="http://schemas.openxmlformats.org/drawingml/2006/main" noChangeAspect="1"/>
+            </wp:cNvGraphicFramePr>
+            <a:graphic xmlns:a="http://schemas.openxmlformats.org/drawingml/2006/main">
+              <a:graphicData uri="http://schemas.openxmlformats.org/drawingml/2006/picture">
+                <pic:pic xmlns:pic="http://schemas.openxmlformats.org/drawingml/2006/picture">
+                  <pic:nvPicPr>
+                    <pic:cNvPr id="5" name="high_prob.png"/>
+                    <pic:cNvPicPr/>
+                  </pic:nvPicPr>
+                  <pic:blipFill>
+                    <a:blip r:embed="rId9">
+                      <a:extLst>
+                        <a:ext uri="{28A0092B-C50C-407E-A947-70E740481C1C}">
+                          <a14:useLocalDpi xmlns:a14="http://schemas.microsoft.com/office/drawing/2010/main" val="0"/>
+                        </a:ext>
+                      </a:extLst>
+                    </a:blip>
+                    <a:stretch>
+                      <a:fillRect/>
+                    </a:stretch>
+                  </pic:blipFill>
+                  <pic:spPr>
+                    <a:xfrm>
+                      <a:off x="0" y="0"/>
+                      <a:ext cx="5943600" cy="2476500"/>
+                    </a:xfrm>
+                    <a:prstGeom prst="rect">
+                      <a:avLst/>
+                    </a:prstGeom>
+                  </pic:spPr>
+                </pic:pic>
+              </a:graphicData>
+            </a:graphic>
+          </wp:inline>
+        </w:drawing>
+      </w:r>
+    </w:p>
+    <w:p>
+      <w:r>
+        <w:t>highest log probabilities: [-2129.09086194 -1139.03812197 -2267.58209501 -1250.77229853</w:t>
+      </w:r>
+      <w:r>
+        <w:t xml:space="preserve">                    </w:t>
+      </w:r>
+      <w:r>
+        <w:t>-2020.</w:t>
+      </w:r>
+      <w:proofErr w:type="gramStart"/>
+      <w:r>
+        <w:t>27436206  -</w:t>
+      </w:r>
+      <w:proofErr w:type="gramEnd"/>
+      <w:r>
+        <w:t>819.3329071  -2207.7717257  -1141.78450757 -2003.99323831 -1612.71877855]</w:t>
+      </w:r>
+    </w:p>
+    <w:p>
+      <w:pPr>
+        <w:pStyle w:val="Heading4"/>
+      </w:pPr>
+      <w:r>
+        <w:lastRenderedPageBreak/>
+        <w:t>Lowest Posterior Probabilities:</w:t>
+      </w:r>
+    </w:p>
+    <w:p>
+      <w:r>
+        <w:rPr>
+          <w:noProof/>
+        </w:rPr>
+        <w:drawing>
+          <wp:inline distT="0" distB="0" distL="0" distR="0" wp14:anchorId="43746426" wp14:editId="55050ED9">
+            <wp:extent cx="5943600" cy="2476500"/>
+            <wp:effectExtent l="0" t="0" r="0" b="0"/>
+            <wp:docPr id="6" name="Picture 6"/>
+            <wp:cNvGraphicFramePr>
+              <a:graphicFrameLocks xmlns:a="http://schemas.openxmlformats.org/drawingml/2006/main" noChangeAspect="1"/>
+            </wp:cNvGraphicFramePr>
+            <a:graphic xmlns:a="http://schemas.openxmlformats.org/drawingml/2006/main">
+              <a:graphicData uri="http://schemas.openxmlformats.org/drawingml/2006/picture">
+                <pic:pic xmlns:pic="http://schemas.openxmlformats.org/drawingml/2006/picture">
+                  <pic:nvPicPr>
+                    <pic:cNvPr id="6" name="low_prob.png"/>
+                    <pic:cNvPicPr/>
+                  </pic:nvPicPr>
+                  <pic:blipFill>
+                    <a:blip r:embed="rId10">
+                      <a:extLst>
+                        <a:ext uri="{28A0092B-C50C-407E-A947-70E740481C1C}">
+                          <a14:useLocalDpi xmlns:a14="http://schemas.microsoft.com/office/drawing/2010/main" val="0"/>
+                        </a:ext>
+                      </a:extLst>
+                    </a:blip>
+                    <a:stretch>
+                      <a:fillRect/>
+                    </a:stretch>
+                  </pic:blipFill>
+                  <pic:spPr>
+                    <a:xfrm>
+                      <a:off x="0" y="0"/>
+                      <a:ext cx="5943600" cy="2476500"/>
+                    </a:xfrm>
+                    <a:prstGeom prst="rect">
+                      <a:avLst/>
+                    </a:prstGeom>
+                  </pic:spPr>
+                </pic:pic>
+              </a:graphicData>
+            </a:graphic>
+          </wp:inline>
+        </w:drawing>
+      </w:r>
+    </w:p>
+    <w:p>
+      <w:r>
+        <w:t>lowest log probabilities: [-4062.29499162 -2335.64414529 -4081.80869228 -2948.25022535</w:t>
+      </w:r>
+      <w:r>
+        <w:t xml:space="preserve">                      -</w:t>
+      </w:r>
+      <w:r>
+        <w:t>3592.91335072 -3669.03271733 -5010.60099152 -2401.16866074 -4543.87070131 -3954.27894561]</w:t>
+      </w:r>
+    </w:p>
+    <w:p>
+      <w:pPr>
+        <w:pStyle w:val="Heading4"/>
+      </w:pPr>
+      <w:r>
+        <w:t xml:space="preserve">Visualization Plots for Feature </w:t>
+      </w:r>
+      <w:r>
+        <w:t>Likelihood:</w:t>
+      </w:r>
+    </w:p>
+    <w:p>
+      <w:r>
+        <w:rPr>
+          <w:noProof/>
+        </w:rPr>
+        <w:drawing>
+          <wp:inline distT="0" distB="0" distL="0" distR="0" wp14:anchorId="1DA65385" wp14:editId="6CE1558F">
+            <wp:extent cx="5943600" cy="2476500"/>
+            <wp:effectExtent l="0" t="0" r="0" b="0"/>
+            <wp:docPr id="1" name="Picture 1"/>
+            <wp:cNvGraphicFramePr>
+              <a:graphicFrameLocks xmlns:a="http://schemas.openxmlformats.org/drawingml/2006/main" noChangeAspect="1"/>
+            </wp:cNvGraphicFramePr>
+            <a:graphic xmlns:a="http://schemas.openxmlformats.org/drawingml/2006/main">
+              <a:graphicData uri="http://schemas.openxmlformats.org/drawingml/2006/picture">
+                <pic:pic xmlns:pic="http://schemas.openxmlformats.org/drawingml/2006/picture">
+                  <pic:nvPicPr>
+                    <pic:cNvPr id="1" name="liklilhood_visual.png"/>
+                    <pic:cNvPicPr/>
+                  </pic:nvPicPr>
+                  <pic:blipFill>
+                    <a:blip r:embed="rId11">
+                      <a:extLst>
+                        <a:ext uri="{28A0092B-C50C-407E-A947-70E740481C1C}">
+                          <a14:useLocalDpi xmlns:a14="http://schemas.microsoft.com/office/drawing/2010/main" val="0"/>
+                        </a:ext>
+                      </a:extLst>
+                    </a:blip>
+                    <a:stretch>
+                      <a:fillRect/>
+                    </a:stretch>
+                  </pic:blipFill>
+                  <pic:spPr>
+                    <a:xfrm>
+                      <a:off x="0" y="0"/>
+                      <a:ext cx="5943600" cy="2476500"/>
+                    </a:xfrm>
+                    <a:prstGeom prst="rect">
+                      <a:avLst/>
+                    </a:prstGeom>
+                  </pic:spPr>
+                </pic:pic>
+              </a:graphicData>
+            </a:graphic>
+          </wp:inline>
+        </w:drawing>
+      </w:r>
+    </w:p>
+    <w:p>
+      <w:pPr>
+        <w:pStyle w:val="Heading3"/>
+      </w:pPr>
+      <w:r>
+        <w:t>Optimizations</w:t>
+      </w:r>
+    </w:p>
+    <w:p>
+      <w:r>
+        <w:t>A program was written testing K values from .1 through 10 to determine which one produced the highest accuracy and it was determine</w:t>
+      </w:r>
+      <w:r>
+        <w:t>d that a</w:t>
+      </w:r>
+      <w:r>
+        <w:t xml:space="preserve"> K value of .1 gives the highest accuracy.</w:t>
+      </w:r>
+    </w:p>
+    <w:p>
+      <w:pPr>
+        <w:pStyle w:val="Heading2"/>
+      </w:pPr>
+      <w:r>
+        <w:lastRenderedPageBreak/>
+        <w:t>Part 1.</w:t>
+      </w:r>
+      <w:r>
+        <w:t>2</w:t>
+      </w:r>
+      <w:r>
+        <w:t xml:space="preserve">: </w:t>
+      </w:r>
+      <w:r>
+        <w:t>Perceptron Model</w:t>
+      </w:r>
+      <w:r>
+        <w:tab/>
+      </w:r>
+    </w:p>
+    <w:p>
+      <w:pPr>
+        <w:pStyle w:val="Heading3"/>
+      </w:pPr>
+      <w:r>
+        <w:t>Results</w:t>
+      </w:r>
+      <w:r>
+        <w:t xml:space="preserve"> </w:t>
+      </w:r>
+    </w:p>
+    <w:p>
+      <w:pPr>
+        <w:pStyle w:val="Heading4"/>
+      </w:pPr>
+      <w:r>
+        <w:t>Overview</w:t>
+      </w:r>
+      <w:r>
+        <w:t xml:space="preserve"> Screenshot</w:t>
+      </w:r>
+      <w:r>
+        <w:t>:</w:t>
+      </w:r>
+    </w:p>
+    <w:p>
+      <w:r>
+        <w:rPr>
+          <w:noProof/>
+        </w:rPr>
+        <w:drawing>
+          <wp:inline distT="0" distB="0" distL="0" distR="0" wp14:anchorId="041CA163" wp14:editId="3DEF8845">
+            <wp:extent cx="5943600" cy="2900045"/>
+            <wp:effectExtent l="0" t="0" r="0" b="0"/>
+            <wp:docPr id="24" name="Picture 24"/>
+            <wp:cNvGraphicFramePr>
+              <a:graphicFrameLocks xmlns:a="http://schemas.openxmlformats.org/drawingml/2006/main" noChangeAspect="1"/>
+            </wp:cNvGraphicFramePr>
+            <a:graphic xmlns:a="http://schemas.openxmlformats.org/drawingml/2006/main">
+              <a:graphicData uri="http://schemas.openxmlformats.org/drawingml/2006/picture">
+                <pic:pic xmlns:pic="http://schemas.openxmlformats.org/drawingml/2006/picture">
+                  <pic:nvPicPr>
+                    <pic:cNvPr id="1" name=""/>
+                    <pic:cNvPicPr/>
+                  </pic:nvPicPr>
+                  <pic:blipFill>
+                    <a:blip r:embed="rId12"/>
+                    <a:stretch>
+                      <a:fillRect/>
+                    </a:stretch>
+                  </pic:blipFill>
+                  <pic:spPr>
+                    <a:xfrm>
+                      <a:off x="0" y="0"/>
+                      <a:ext cx="5943600" cy="2900045"/>
+                    </a:xfrm>
+                    <a:prstGeom prst="rect">
+                      <a:avLst/>
+                    </a:prstGeom>
+                  </pic:spPr>
+                </pic:pic>
+              </a:graphicData>
+            </a:graphic>
+          </wp:inline>
+        </w:drawing>
+      </w:r>
+    </w:p>
+    <w:p>
+      <w:pPr>
+        <w:pStyle w:val="Heading4"/>
+      </w:pPr>
+      <w:r>
+        <w:t>Average Classification Rate:</w:t>
+      </w:r>
+    </w:p>
+    <w:p>
+      <w:r>
+        <w:t>Average Classification Rate</w:t>
+      </w:r>
+      <w:r>
+        <w:t xml:space="preserve">: </w:t>
+      </w:r>
+      <w:r>
+        <w:t>0.7221</w:t>
+      </w:r>
+    </w:p>
+    <w:p>
+      <w:pPr>
+        <w:pStyle w:val="Heading4"/>
+      </w:pPr>
+      <w:r>
+        <w:t>Classification Rate for Each Class:</w:t>
+      </w:r>
+    </w:p>
+    <w:p>
+      <w:r>
+        <w:t>classification rates: [0.322 0.933 0.018 0.782 0.8   0.894 0.83  0.942 0.882 0.818]</w:t>
+      </w:r>
+    </w:p>
+    <w:p>
+      <w:r>
+        <w:t>I</w:t>
+      </w:r>
+      <w:r>
+        <w:t>ndices in the array shown above correspond to classes</w:t>
+      </w:r>
+    </w:p>
+    <w:p>
+      <w:pPr>
+        <w:pStyle w:val="Heading4"/>
+      </w:pPr>
+      <w:r>
+        <w:lastRenderedPageBreak/>
+        <w:t>Confusion Matrix:</w:t>
+      </w:r>
+    </w:p>
+    <w:p>
+      <w:r>
+        <w:rPr>
+          <w:noProof/>
+        </w:rPr>
+        <w:drawing>
+          <wp:inline distT="0" distB="0" distL="0" distR="0" wp14:anchorId="7AE975E9" wp14:editId="0C4F3BC1">
+            <wp:extent cx="5852172" cy="4389129"/>
+            <wp:effectExtent l="0" t="0" r="0" b="0"/>
+            <wp:docPr id="19" name="Picture 19" descr="A screenshot of a cell phone&#10;&#10;Description automatically generated"/>
+            <wp:cNvGraphicFramePr>
+              <a:graphicFrameLocks xmlns:a="http://schemas.openxmlformats.org/drawingml/2006/main" noChangeAspect="1"/>
+            </wp:cNvGraphicFramePr>
+            <a:graphic xmlns:a="http://schemas.openxmlformats.org/drawingml/2006/main">
+              <a:graphicData uri="http://schemas.openxmlformats.org/drawingml/2006/picture">
+                <pic:pic xmlns:pic="http://schemas.openxmlformats.org/drawingml/2006/picture">
+                  <pic:nvPicPr>
+                    <pic:cNvPr id="19" name="conf_matrix.png"/>
+                    <pic:cNvPicPr/>
+                  </pic:nvPicPr>
+                  <pic:blipFill>
+                    <a:blip r:embed="rId13">
+                      <a:extLst>
+                        <a:ext uri="{28A0092B-C50C-407E-A947-70E740481C1C}">
+                          <a14:useLocalDpi xmlns:a14="http://schemas.microsoft.com/office/drawing/2010/main" val="0"/>
+                        </a:ext>
+                      </a:extLst>
+                    </a:blip>
+                    <a:stretch>
+                      <a:fillRect/>
+                    </a:stretch>
+                  </pic:blipFill>
+                  <pic:spPr>
+                    <a:xfrm>
+                      <a:off x="0" y="0"/>
+                      <a:ext cx="5852172" cy="4389129"/>
+                    </a:xfrm>
+                    <a:prstGeom prst="rect">
+                      <a:avLst/>
+                    </a:prstGeom>
+                  </pic:spPr>
+                </pic:pic>
+              </a:graphicData>
+            </a:graphic>
+          </wp:inline>
+        </w:drawing>
+      </w:r>
+    </w:p>
+    <w:p>
+      <w:pPr>
+        <w:pStyle w:val="Heading4"/>
+      </w:pPr>
+      <w:r>
+        <w:t xml:space="preserve">Highest </w:t>
+      </w:r>
+      <w:r>
+        <w:t>Perceptron Scores</w:t>
+      </w:r>
+      <w:r>
+        <w:t>:</w:t>
+      </w:r>
+    </w:p>
+    <w:p>
+      <w:r>
+        <w:rPr>
+          <w:noProof/>
+        </w:rPr>
+        <w:drawing>
+          <wp:inline distT="0" distB="0" distL="0" distR="0" wp14:anchorId="56BC18DE" wp14:editId="6BC39C41">
+            <wp:extent cx="5943600" cy="2476500"/>
+            <wp:effectExtent l="0" t="0" r="0" b="0"/>
+            <wp:docPr id="20" name="Picture 20"/>
+            <wp:cNvGraphicFramePr>
+              <a:graphicFrameLocks xmlns:a="http://schemas.openxmlformats.org/drawingml/2006/main" noChangeAspect="1"/>
+            </wp:cNvGraphicFramePr>
+            <a:graphic xmlns:a="http://schemas.openxmlformats.org/drawingml/2006/main">
+              <a:graphicData uri="http://schemas.openxmlformats.org/drawingml/2006/picture">
+                <pic:pic xmlns:pic="http://schemas.openxmlformats.org/drawingml/2006/picture">
+                  <pic:nvPicPr>
+                    <pic:cNvPr id="20" name="high_prob.png"/>
+                    <pic:cNvPicPr/>
+                  </pic:nvPicPr>
+                  <pic:blipFill>
+                    <a:blip r:embed="rId14">
+                      <a:extLst>
+                        <a:ext uri="{28A0092B-C50C-407E-A947-70E740481C1C}">
+                          <a14:useLocalDpi xmlns:a14="http://schemas.microsoft.com/office/drawing/2010/main" val="0"/>
+                        </a:ext>
+                      </a:extLst>
+                    </a:blip>
+                    <a:stretch>
+                      <a:fillRect/>
+                    </a:stretch>
+                  </pic:blipFill>
+                  <pic:spPr>
+                    <a:xfrm>
+                      <a:off x="0" y="0"/>
+                      <a:ext cx="5943600" cy="2476500"/>
+                    </a:xfrm>
+                    <a:prstGeom prst="rect">
+                      <a:avLst/>
+                    </a:prstGeom>
+                  </pic:spPr>
+                </pic:pic>
+              </a:graphicData>
+            </a:graphic>
+          </wp:inline>
+        </w:drawing>
+      </w:r>
+    </w:p>
+    <w:p>
+      <w:r>
+        <w:t xml:space="preserve">highest </w:t>
+      </w:r>
+      <w:r>
+        <w:t>perceptron scores</w:t>
+      </w:r>
+      <w:r>
+        <w:t>: [34838585.65912683 30045408.56150796 21326682.09801592</w:t>
+      </w:r>
+      <w:r>
+        <w:t xml:space="preserve"> </w:t>
+      </w:r>
+      <w:r>
+        <w:t>30363093.39365072 36533512.42142881 41763258.75873019 39561245.86150788 29116503.</w:t>
+      </w:r>
+      <w:proofErr w:type="gramStart"/>
+      <w:r>
+        <w:t>5349206</w:t>
+      </w:r>
+      <w:r>
+        <w:t xml:space="preserve"> </w:t>
+      </w:r>
+      <w:r>
+        <w:t xml:space="preserve"> 42694675.96031752</w:t>
+      </w:r>
+      <w:proofErr w:type="gramEnd"/>
+      <w:r>
+        <w:t xml:space="preserve"> 48832292.84047616]</w:t>
+      </w:r>
+    </w:p>
+    <w:p>
+      <w:pPr>
+        <w:pStyle w:val="Heading4"/>
+      </w:pPr>
+      <w:r>
+        <w:lastRenderedPageBreak/>
+        <w:t xml:space="preserve">Lowest </w:t>
+      </w:r>
+      <w:r>
+        <w:t>Perceptron Scores</w:t>
+      </w:r>
+      <w:r>
+        <w:t>:</w:t>
+      </w:r>
+    </w:p>
+    <w:p>
+      <w:r>
+        <w:rPr>
+          <w:noProof/>
+        </w:rPr>
+        <w:drawing>
+          <wp:inline distT="0" distB="0" distL="0" distR="0" wp14:anchorId="11FC52B3" wp14:editId="7ADAFC06">
+            <wp:extent cx="5943600" cy="2476500"/>
+            <wp:effectExtent l="0" t="0" r="0" b="0"/>
+            <wp:docPr id="21" name="Picture 21" descr="A screenshot of a cell phone&#10;&#10;Description automatically generated"/>
+            <wp:cNvGraphicFramePr>
+              <a:graphicFrameLocks xmlns:a="http://schemas.openxmlformats.org/drawingml/2006/main" noChangeAspect="1"/>
+            </wp:cNvGraphicFramePr>
+            <a:graphic xmlns:a="http://schemas.openxmlformats.org/drawingml/2006/main">
+              <a:graphicData uri="http://schemas.openxmlformats.org/drawingml/2006/picture">
+                <pic:pic xmlns:pic="http://schemas.openxmlformats.org/drawingml/2006/picture">
+                  <pic:nvPicPr>
+                    <pic:cNvPr id="21" name="low_prob.png"/>
+                    <pic:cNvPicPr/>
+                  </pic:nvPicPr>
+                  <pic:blipFill>
+                    <a:blip r:embed="rId15">
+                      <a:extLst>
+                        <a:ext uri="{28A0092B-C50C-407E-A947-70E740481C1C}">
+                          <a14:useLocalDpi xmlns:a14="http://schemas.microsoft.com/office/drawing/2010/main" val="0"/>
+                        </a:ext>
+                      </a:extLst>
+                    </a:blip>
+                    <a:stretch>
+                      <a:fillRect/>
+                    </a:stretch>
+                  </pic:blipFill>
+                  <pic:spPr>
+                    <a:xfrm>
+                      <a:off x="0" y="0"/>
+                      <a:ext cx="5943600" cy="2476500"/>
+                    </a:xfrm>
+                    <a:prstGeom prst="rect">
+                      <a:avLst/>
+                    </a:prstGeom>
+                  </pic:spPr>
+                </pic:pic>
+              </a:graphicData>
+            </a:graphic>
+          </wp:inline>
+        </w:drawing>
+      </w:r>
+    </w:p>
+    <w:p>
+      <w:r>
+        <w:t>lowest perceptron scores: [3025541.93293648 3809036.85912699 3851418.87658732 4729209.13650789</w:t>
+      </w:r>
+      <w:r>
+        <w:t xml:space="preserve"> </w:t>
+      </w:r>
+      <w:r>
+        <w:t>4624707.40793655 2902097.65793652 3150409.59166664 3713386.76071428</w:t>
+      </w:r>
+      <w:r>
+        <w:t xml:space="preserve"> </w:t>
+      </w:r>
+      <w:r>
+        <w:t>3317798.31071429 3549814.20079362]</w:t>
+      </w:r>
+    </w:p>
+    <w:p>
+      <w:pPr>
+        <w:pStyle w:val="Heading4"/>
+      </w:pPr>
+      <w:bookmarkStart w:id="0" w:name="_Visualization_Plots_for"/>
       <w:bookmarkEnd w:id="0"/>
-      <w:proofErr w:type="spellEnd"/>
-    </w:p>
-    <w:p>
-      <w:r>
-        <w:t>3/31/2019</w:t>
+      <w:r>
+        <w:t xml:space="preserve">Visualization Plots for </w:t>
+      </w:r>
+      <w:r>
+        <w:t>Perceptron Weights</w:t>
+      </w:r>
+      <w:r>
+        <w:t>:</w:t>
+      </w:r>
+    </w:p>
+    <w:p>
+      <w:r>
+        <w:t xml:space="preserve">After running through data once: </w:t>
+      </w:r>
+    </w:p>
+    <w:p>
+      <w:pPr>
+        <w:ind w:firstLine="720"/>
+      </w:pPr>
+      <w:r>
+        <w:t>Average classification rate is .6881</w:t>
+      </w:r>
+    </w:p>
+    <w:p>
+      <w:pPr>
+        <w:ind w:firstLine="720"/>
+      </w:pPr>
+      <w:r>
+        <w:t>Perceptron weights:</w:t>
+      </w:r>
+    </w:p>
+    <w:p>
+      <w:r>
+        <w:rPr>
+          <w:noProof/>
+        </w:rPr>
+        <w:drawing>
+          <wp:inline distT="0" distB="0" distL="0" distR="0" wp14:anchorId="4294B917" wp14:editId="713A7762">
+            <wp:extent cx="5943600" cy="2476500"/>
+            <wp:effectExtent l="0" t="0" r="0" b="0"/>
+            <wp:docPr id="17" name="Picture 17"/>
+            <wp:cNvGraphicFramePr>
+              <a:graphicFrameLocks xmlns:a="http://schemas.openxmlformats.org/drawingml/2006/main" noChangeAspect="1"/>
+            </wp:cNvGraphicFramePr>
+            <a:graphic xmlns:a="http://schemas.openxmlformats.org/drawingml/2006/main">
+              <a:graphicData uri="http://schemas.openxmlformats.org/drawingml/2006/picture">
+                <pic:pic xmlns:pic="http://schemas.openxmlformats.org/drawingml/2006/picture">
+                  <pic:nvPicPr>
+                    <pic:cNvPr id="17" name="perceptron_visualization_1_run.png"/>
+                    <pic:cNvPicPr/>
+                  </pic:nvPicPr>
+                  <pic:blipFill>
+                    <a:blip r:embed="rId16">
+                      <a:extLst>
+                        <a:ext uri="{28A0092B-C50C-407E-A947-70E740481C1C}">
+                          <a14:useLocalDpi xmlns:a14="http://schemas.microsoft.com/office/drawing/2010/main" val="0"/>
+                        </a:ext>
+                      </a:extLst>
+                    </a:blip>
+                    <a:stretch>
+                      <a:fillRect/>
+                    </a:stretch>
+                  </pic:blipFill>
+                  <pic:spPr>
+                    <a:xfrm>
+                      <a:off x="0" y="0"/>
+                      <a:ext cx="5943600" cy="2476500"/>
+                    </a:xfrm>
+                    <a:prstGeom prst="rect">
+                      <a:avLst/>
+                    </a:prstGeom>
+                  </pic:spPr>
+                </pic:pic>
+              </a:graphicData>
+            </a:graphic>
+          </wp:inline>
+        </w:drawing>
+      </w:r>
+    </w:p>
+    <w:p>
+      <w:r>
+        <w:t>After running through training data 10 times:</w:t>
+      </w:r>
+    </w:p>
+    <w:p>
+      <w:r>
+        <w:tab/>
+        <w:t>Average classification rate is .7221</w:t>
+      </w:r>
+    </w:p>
+    <w:p>
+      <w:r>
+        <w:lastRenderedPageBreak/>
+        <w:tab/>
+        <w:t>Perceptron weights:</w:t>
+      </w:r>
+      <w:r>
+        <w:br/>
+      </w:r>
+      <w:r>
+        <w:tab/>
+      </w:r>
+      <w:r>
+        <w:rPr>
+          <w:noProof/>
+        </w:rPr>
+        <w:drawing>
+          <wp:inline distT="0" distB="0" distL="0" distR="0" wp14:anchorId="1DE4B12D" wp14:editId="0B2B37C6">
+            <wp:extent cx="5943600" cy="2476500"/>
+            <wp:effectExtent l="0" t="0" r="0" b="0"/>
+            <wp:docPr id="23" name="Picture 23"/>
+            <wp:cNvGraphicFramePr>
+              <a:graphicFrameLocks xmlns:a="http://schemas.openxmlformats.org/drawingml/2006/main" noChangeAspect="1"/>
+            </wp:cNvGraphicFramePr>
+            <a:graphic xmlns:a="http://schemas.openxmlformats.org/drawingml/2006/main">
+              <a:graphicData uri="http://schemas.openxmlformats.org/drawingml/2006/picture">
+                <pic:pic xmlns:pic="http://schemas.openxmlformats.org/drawingml/2006/picture">
+                  <pic:nvPicPr>
+                    <pic:cNvPr id="23" name="perceptron_visualization_10_run.png"/>
+                    <pic:cNvPicPr/>
+                  </pic:nvPicPr>
+                  <pic:blipFill>
+                    <a:blip r:embed="rId17">
+                      <a:extLst>
+                        <a:ext uri="{28A0092B-C50C-407E-A947-70E740481C1C}">
+                          <a14:useLocalDpi xmlns:a14="http://schemas.microsoft.com/office/drawing/2010/main" val="0"/>
+                        </a:ext>
+                      </a:extLst>
+                    </a:blip>
+                    <a:stretch>
+                      <a:fillRect/>
+                    </a:stretch>
+                  </pic:blipFill>
+                  <pic:spPr>
+                    <a:xfrm>
+                      <a:off x="0" y="0"/>
+                      <a:ext cx="5943600" cy="2476500"/>
+                    </a:xfrm>
+                    <a:prstGeom prst="rect">
+                      <a:avLst/>
+                    </a:prstGeom>
+                  </pic:spPr>
+                </pic:pic>
+              </a:graphicData>
+            </a:graphic>
+          </wp:inline>
+        </w:drawing>
       </w:r>
     </w:p>
     <w:p/>
+    <w:p>
+      <w:pPr>
+        <w:pStyle w:val="Heading3"/>
+      </w:pPr>
+      <w:r>
+        <w:t>Optimizations</w:t>
+      </w:r>
+    </w:p>
+    <w:p>
+      <w:r>
+        <w:t>Initially the perceptron weights were trained by running through the training dataset once and updating the weights accordingly. The perceptron visualizations looked accurate, however the average classification rate was below 70%. The perceptron weights were then trained by running through the data set 10 times each time with a decreasing learning 1/n applied to the weight updates, where n is the trail run the set is on. This increased the accuracy to about 72% however made the perceptron weights a little less visually clear</w:t>
+      </w:r>
+      <w:r>
+        <w:t xml:space="preserve"> (see </w:t>
+      </w:r>
+      <w:hyperlink w:anchor="_Visualization_Plots_for" w:history="1">
+        <w:r>
+          <w:rPr>
+            <w:rStyle w:val="Hyperlink"/>
+          </w:rPr>
+          <w:t>Visualization Plots</w:t>
+        </w:r>
+      </w:hyperlink>
+      <w:r>
+        <w:t xml:space="preserve"> above)</w:t>
+      </w:r>
+      <w:r>
+        <w:t>.</w:t>
+      </w:r>
+      <w:r>
+        <w:t xml:space="preserve"> </w:t>
+      </w:r>
+      <w:r>
+        <w:t xml:space="preserve"> This could be because </w:t>
+      </w:r>
+      <w:r>
+        <w:t>the perceptron weights captured higher dimensional specific features that aren’t as visual for us to see.</w:t>
+      </w:r>
+    </w:p>
+    <w:p/>
+    <w:p>
+      <w:pPr>
+        <w:pStyle w:val="Heading1"/>
+      </w:pPr>
+      <w:r>
+        <w:t>Section II:</w:t>
+      </w:r>
+    </w:p>
+    <w:p>
+      <w:pPr>
+        <w:pStyle w:val="Heading2"/>
+      </w:pPr>
+      <w:r>
+        <w:t>Unigram Model:</w:t>
+      </w:r>
+    </w:p>
+    <w:p>
+      <w:pPr>
+        <w:pStyle w:val="Heading3"/>
+      </w:pPr>
+      <w:r>
+        <w:t>Results</w:t>
+      </w:r>
+      <w:r>
+        <w:t>:</w:t>
+      </w:r>
+    </w:p>
+    <w:p>
+      <w:pPr>
+        <w:pStyle w:val="Heading4"/>
+      </w:pPr>
+      <w:r>
+        <w:t>Confusion matrix:</w:t>
+      </w:r>
+    </w:p>
+    <w:p/>
+    <w:p>
+      <w:pPr>
+        <w:pStyle w:val="Heading4"/>
+      </w:pPr>
+      <w:r>
+        <w:t>Accuracy:</w:t>
+      </w:r>
+    </w:p>
+    <w:p/>
+    <w:p>
+      <w:pPr>
+        <w:pStyle w:val="Heading4"/>
+      </w:pPr>
+      <w:r>
+        <w:t>Classification Rate, Recall, Precession, F1:</w:t>
+      </w:r>
+    </w:p>
+    <w:p>
+      <w:r>
+        <w:t>Classification Rate:</w:t>
+      </w:r>
+    </w:p>
+    <w:p>
+      <w:r>
+        <w:t>Recall:</w:t>
+      </w:r>
+    </w:p>
+    <w:p>
+      <w:r>
+        <w:t>Precession:</w:t>
+      </w:r>
+    </w:p>
+    <w:p>
+      <w:r>
+        <w:t>F1:</w:t>
+      </w:r>
+    </w:p>
+    <w:p>
+      <w:pPr>
+        <w:pStyle w:val="Heading4"/>
+      </w:pPr>
+      <w:r>
+        <w:lastRenderedPageBreak/>
+        <w:t>Class Prior Manipulation:</w:t>
+      </w:r>
+    </w:p>
+    <w:p/>
+    <w:p/>
+    <w:p/>
+    <w:p>
+      <w:pPr>
+        <w:pStyle w:val="Heading1"/>
+      </w:pPr>
+      <w:r>
+        <w:t>Extra Credit:</w:t>
+      </w:r>
+    </w:p>
+    <w:p>
+      <w:pPr>
+        <w:pStyle w:val="Heading2"/>
+      </w:pPr>
+      <w:r>
+        <w:t>Bigram and Mixture Model:</w:t>
+      </w:r>
+    </w:p>
+    <w:p>
+      <w:pPr>
+        <w:pStyle w:val="Heading3"/>
+      </w:pPr>
+      <w:r>
+        <w:t>Results</w:t>
+      </w:r>
+    </w:p>
+    <w:p>
+      <w:r>
+        <w:t>The bigram model decreased the accuracy of the results.</w:t>
+      </w:r>
+    </w:p>
+    <w:p>
+      <w:pPr>
+        <w:pStyle w:val="ListParagraph"/>
+        <w:numPr>
+          <w:ilvl w:val="0"/>
+          <w:numId w:val="2"/>
+        </w:numPr>
+      </w:pPr>
+      <w:r>
+        <w:t>Running naive Bayes on the bigram model relaxes the naive assumption of the model a bit. However, is this always a good thing? Why or why not?</w:t>
+      </w:r>
+    </w:p>
+    <w:p>
+      <w:pPr>
+        <w:ind w:left="720" w:firstLine="720"/>
+      </w:pPr>
+      <w:r>
+        <w:t>Although it does relax the naïve assumption of the model, occasionally that can be a bad thing like in this case since there were not enough training examples. For the bigram model to be successful, it would probably need a robust data set with more possible combinations of 2-word pairs.</w:t>
+      </w:r>
+    </w:p>
+    <w:p>
+      <w:pPr>
+        <w:pStyle w:val="ListParagraph"/>
+        <w:numPr>
+          <w:ilvl w:val="0"/>
+          <w:numId w:val="2"/>
+        </w:numPr>
+      </w:pPr>
+      <w:r>
+        <w:t>What would happen if we did an N-gram model where N was a really large number?</w:t>
+      </w:r>
+    </w:p>
+    <w:p>
+      <w:pPr>
+        <w:ind w:left="720" w:firstLine="720"/>
+      </w:pPr>
+      <w:bookmarkStart w:id="1" w:name="_GoBack"/>
+      <w:bookmarkEnd w:id="1"/>
+      <w:r>
+        <w:t>The model would fail for very large N, because then you would be looking at almost the entire text sample. In this case, you would be overfitting the data to the text sample, not picking up unique features for the example to work.</w:t>
+      </w:r>
+    </w:p>
     <w:sectPr>
+      <w:footerReference w:type="default" r:id="rId18"/>
       <w:pgSz w:w="12240" w:h="15840"/>
       <w:pgMar w:top="1440" w:right="1440" w:bottom="1440" w:left="1440" w:header="720" w:footer="720" w:gutter="0"/>
       <w:cols w:space="720"/>
@@ -35,6 +1229,295 @@
     </w:sectPr>
   </w:body>
 </w:document>
+</file>
+
+<file path=word/endnotes.xml><?xml version="1.0" encoding="utf-8"?>
+<w:endnotes xmlns:wpc="http://schemas.microsoft.com/office/word/2010/wordprocessingCanvas" xmlns:cx="http://schemas.microsoft.com/office/drawing/2014/chartex" xmlns:cx1="http://schemas.microsoft.com/office/drawing/2015/9/8/chartex" xmlns:cx2="http://schemas.microsoft.com/office/drawing/2015/10/21/chartex" xmlns:cx3="http://schemas.microsoft.com/office/drawing/2016/5/9/chartex" xmlns:cx4="http://schemas.microsoft.com/office/drawing/2016/5/10/chartex" xmlns:cx5="http://schemas.microsoft.com/office/drawing/2016/5/11/chartex" xmlns:cx6="http://schemas.microsoft.com/office/drawing/2016/5/12/chartex" xmlns:cx7="http://schemas.microsoft.com/office/drawing/2016/5/13/chartex" xmlns:cx8="http://schemas.microsoft.com/office/drawing/2016/5/14/chartex" xmlns:mc="http://schemas.openxmlformats.org/markup-compatibility/2006" xmlns:aink="http://schemas.microsoft.com/office/drawing/2016/ink" xmlns:am3d="http://schemas.microsoft.com/office/drawing/2017/model3d" xmlns:o="urn:schemas-microsoft-com:office:office" xmlns:r="http://schemas.openxmlformats.org/officeDocument/2006/relationships" xmlns:m="http://schemas.openxmlformats.org/officeDocument/2006/math" xmlns:v="urn:schemas-microsoft-com:vml" xmlns:wp14="http://schemas.microsoft.com/office/word/2010/wordprocessingDrawing" xmlns:wp="http://schemas.openxmlformats.org/drawingml/2006/wordprocessingDrawing" xmlns:w10="urn:schemas-microsoft-com:office:word" xmlns:w="http://schemas.openxmlformats.org/wordprocessingml/2006/main" xmlns:w14="http://schemas.microsoft.com/office/word/2010/wordml" xmlns:w15="http://schemas.microsoft.com/office/word/2012/wordml" xmlns:w16cid="http://schemas.microsoft.com/office/word/2016/wordml/cid" xmlns:w16se="http://schemas.microsoft.com/office/word/2015/wordml/symex" xmlns:wpg="http://schemas.microsoft.com/office/word/2010/wordprocessingGroup" xmlns:wpi="http://schemas.microsoft.com/office/word/2010/wordprocessingInk" xmlns:wne="http://schemas.microsoft.com/office/word/2006/wordml" xmlns:wps="http://schemas.microsoft.com/office/word/2010/wordprocessingShape" mc:Ignorable="w14 w15 w16se w16cid wp14">
+  <w:endnote w:type="separator" w:id="-1">
+    <w:p>
+      <w:pPr>
+        <w:spacing w:after="0" w:line="240" w:lineRule="auto"/>
+      </w:pPr>
+      <w:r>
+        <w:separator/>
+      </w:r>
+    </w:p>
+  </w:endnote>
+  <w:endnote w:type="continuationSeparator" w:id="0">
+    <w:p>
+      <w:pPr>
+        <w:spacing w:after="0" w:line="240" w:lineRule="auto"/>
+      </w:pPr>
+      <w:r>
+        <w:continuationSeparator/>
+      </w:r>
+    </w:p>
+  </w:endnote>
+</w:endnotes>
+</file>
+
+<file path=word/footer1.xml><?xml version="1.0" encoding="utf-8"?>
+<w:ftr xmlns:wpc="http://schemas.microsoft.com/office/word/2010/wordprocessingCanvas" xmlns:cx="http://schemas.microsoft.com/office/drawing/2014/chartex" xmlns:cx1="http://schemas.microsoft.com/office/drawing/2015/9/8/chartex" xmlns:cx2="http://schemas.microsoft.com/office/drawing/2015/10/21/chartex" xmlns:cx3="http://schemas.microsoft.com/office/drawing/2016/5/9/chartex" xmlns:cx4="http://schemas.microsoft.com/office/drawing/2016/5/10/chartex" xmlns:cx5="http://schemas.microsoft.com/office/drawing/2016/5/11/chartex" xmlns:cx6="http://schemas.microsoft.com/office/drawing/2016/5/12/chartex" xmlns:cx7="http://schemas.microsoft.com/office/drawing/2016/5/13/chartex" xmlns:cx8="http://schemas.microsoft.com/office/drawing/2016/5/14/chartex" xmlns:mc="http://schemas.openxmlformats.org/markup-compatibility/2006" xmlns:aink="http://schemas.microsoft.com/office/drawing/2016/ink" xmlns:am3d="http://schemas.microsoft.com/office/drawing/2017/model3d" xmlns:o="urn:schemas-microsoft-com:office:office" xmlns:r="http://schemas.openxmlformats.org/officeDocument/2006/relationships" xmlns:m="http://schemas.openxmlformats.org/officeDocument/2006/math" xmlns:v="urn:schemas-microsoft-com:vml" xmlns:wp14="http://schemas.microsoft.com/office/word/2010/wordprocessingDrawing" xmlns:wp="http://schemas.openxmlformats.org/drawingml/2006/wordprocessingDrawing" xmlns:w10="urn:schemas-microsoft-com:office:word" xmlns:w="http://schemas.openxmlformats.org/wordprocessingml/2006/main" xmlns:w14="http://schemas.microsoft.com/office/word/2010/wordml" xmlns:w15="http://schemas.microsoft.com/office/word/2012/wordml" xmlns:w16cid="http://schemas.microsoft.com/office/word/2016/wordml/cid" xmlns:w16se="http://schemas.microsoft.com/office/word/2015/wordml/symex" xmlns:wpg="http://schemas.microsoft.com/office/word/2010/wordprocessingGroup" xmlns:wpi="http://schemas.microsoft.com/office/word/2010/wordprocessingInk" xmlns:wne="http://schemas.microsoft.com/office/word/2006/wordml" xmlns:wps="http://schemas.microsoft.com/office/word/2010/wordprocessingShape" mc:Ignorable="w14 w15 w16se w16cid wp14">
+  <w:sdt>
+    <w:sdtPr>
+      <w:id w:val="1542315005"/>
+      <w:docPartObj>
+        <w:docPartGallery w:val="Page Numbers (Bottom of Page)"/>
+        <w:docPartUnique/>
+      </w:docPartObj>
+    </w:sdtPr>
+    <w:sdtEndPr>
+      <w:rPr>
+        <w:noProof/>
+      </w:rPr>
+    </w:sdtEndPr>
+    <w:sdtContent>
+      <w:p>
+        <w:pPr>
+          <w:pStyle w:val="Footer"/>
+          <w:jc w:val="center"/>
+        </w:pPr>
+        <w:r>
+          <w:fldChar w:fldCharType="begin"/>
+        </w:r>
+        <w:r>
+          <w:instrText xml:space="preserve"> PAGE   \* MERGEFORMAT </w:instrText>
+        </w:r>
+        <w:r>
+          <w:fldChar w:fldCharType="separate"/>
+        </w:r>
+        <w:r>
+          <w:rPr>
+            <w:noProof/>
+          </w:rPr>
+          <w:t>2</w:t>
+        </w:r>
+        <w:r>
+          <w:rPr>
+            <w:noProof/>
+          </w:rPr>
+          <w:fldChar w:fldCharType="end"/>
+        </w:r>
+      </w:p>
+    </w:sdtContent>
+  </w:sdt>
+  <w:p>
+    <w:pPr>
+      <w:pStyle w:val="Footer"/>
+    </w:pPr>
+  </w:p>
+</w:ftr>
+</file>
+
+<file path=word/footnotes.xml><?xml version="1.0" encoding="utf-8"?>
+<w:footnotes xmlns:wpc="http://schemas.microsoft.com/office/word/2010/wordprocessingCanvas" xmlns:cx="http://schemas.microsoft.com/office/drawing/2014/chartex" xmlns:cx1="http://schemas.microsoft.com/office/drawing/2015/9/8/chartex" xmlns:cx2="http://schemas.microsoft.com/office/drawing/2015/10/21/chartex" xmlns:cx3="http://schemas.microsoft.com/office/drawing/2016/5/9/chartex" xmlns:cx4="http://schemas.microsoft.com/office/drawing/2016/5/10/chartex" xmlns:cx5="http://schemas.microsoft.com/office/drawing/2016/5/11/chartex" xmlns:cx6="http://schemas.microsoft.com/office/drawing/2016/5/12/chartex" xmlns:cx7="http://schemas.microsoft.com/office/drawing/2016/5/13/chartex" xmlns:cx8="http://schemas.microsoft.com/office/drawing/2016/5/14/chartex" xmlns:mc="http://schemas.openxmlformats.org/markup-compatibility/2006" xmlns:aink="http://schemas.microsoft.com/office/drawing/2016/ink" xmlns:am3d="http://schemas.microsoft.com/office/drawing/2017/model3d" xmlns:o="urn:schemas-microsoft-com:office:office" xmlns:r="http://schemas.openxmlformats.org/officeDocument/2006/relationships" xmlns:m="http://schemas.openxmlformats.org/officeDocument/2006/math" xmlns:v="urn:schemas-microsoft-com:vml" xmlns:wp14="http://schemas.microsoft.com/office/word/2010/wordprocessingDrawing" xmlns:wp="http://schemas.openxmlformats.org/drawingml/2006/wordprocessingDrawing" xmlns:w10="urn:schemas-microsoft-com:office:word" xmlns:w="http://schemas.openxmlformats.org/wordprocessingml/2006/main" xmlns:w14="http://schemas.microsoft.com/office/word/2010/wordml" xmlns:w15="http://schemas.microsoft.com/office/word/2012/wordml" xmlns:w16cid="http://schemas.microsoft.com/office/word/2016/wordml/cid" xmlns:w16se="http://schemas.microsoft.com/office/word/2015/wordml/symex" xmlns:wpg="http://schemas.microsoft.com/office/word/2010/wordprocessingGroup" xmlns:wpi="http://schemas.microsoft.com/office/word/2010/wordprocessingInk" xmlns:wne="http://schemas.microsoft.com/office/word/2006/wordml" xmlns:wps="http://schemas.microsoft.com/office/word/2010/wordprocessingShape" mc:Ignorable="w14 w15 w16se w16cid wp14">
+  <w:footnote w:type="separator" w:id="-1">
+    <w:p>
+      <w:pPr>
+        <w:spacing w:after="0" w:line="240" w:lineRule="auto"/>
+      </w:pPr>
+      <w:r>
+        <w:separator/>
+      </w:r>
+    </w:p>
+  </w:footnote>
+  <w:footnote w:type="continuationSeparator" w:id="0">
+    <w:p>
+      <w:pPr>
+        <w:spacing w:after="0" w:line="240" w:lineRule="auto"/>
+      </w:pPr>
+      <w:r>
+        <w:continuationSeparator/>
+      </w:r>
+    </w:p>
+  </w:footnote>
+</w:footnotes>
+</file>
+
+<file path=word/numbering.xml><?xml version="1.0" encoding="utf-8"?>
+<w:numbering xmlns:wpc="http://schemas.microsoft.com/office/word/2010/wordprocessingCanvas" xmlns:cx="http://schemas.microsoft.com/office/drawing/2014/chartex" xmlns:cx1="http://schemas.microsoft.com/office/drawing/2015/9/8/chartex" xmlns:cx2="http://schemas.microsoft.com/office/drawing/2015/10/21/chartex" xmlns:cx3="http://schemas.microsoft.com/office/drawing/2016/5/9/chartex" xmlns:cx4="http://schemas.microsoft.com/office/drawing/2016/5/10/chartex" xmlns:cx5="http://schemas.microsoft.com/office/drawing/2016/5/11/chartex" xmlns:cx6="http://schemas.microsoft.com/office/drawing/2016/5/12/chartex" xmlns:cx7="http://schemas.microsoft.com/office/drawing/2016/5/13/chartex" xmlns:cx8="http://schemas.microsoft.com/office/drawing/2016/5/14/chartex" xmlns:mc="http://schemas.openxmlformats.org/markup-compatibility/2006" xmlns:aink="http://schemas.microsoft.com/office/drawing/2016/ink" xmlns:am3d="http://schemas.microsoft.com/office/drawing/2017/model3d" xmlns:o="urn:schemas-microsoft-com:office:office" xmlns:r="http://schemas.openxmlformats.org/officeDocument/2006/relationships" xmlns:m="http://schemas.openxmlformats.org/officeDocument/2006/math" xmlns:v="urn:schemas-microsoft-com:vml" xmlns:wp14="http://schemas.microsoft.com/office/word/2010/wordprocessingDrawing" xmlns:wp="http://schemas.openxmlformats.org/drawingml/2006/wordprocessingDrawing" xmlns:w10="urn:schemas-microsoft-com:office:word" xmlns:w="http://schemas.openxmlformats.org/wordprocessingml/2006/main" xmlns:w14="http://schemas.microsoft.com/office/word/2010/wordml" xmlns:w15="http://schemas.microsoft.com/office/word/2012/wordml" xmlns:w16cid="http://schemas.microsoft.com/office/word/2016/wordml/cid" xmlns:w16se="http://schemas.microsoft.com/office/word/2015/wordml/symex" xmlns:wpg="http://schemas.microsoft.com/office/word/2010/wordprocessingGroup" xmlns:wpi="http://schemas.microsoft.com/office/word/2010/wordprocessingInk" xmlns:wne="http://schemas.microsoft.com/office/word/2006/wordml" xmlns:wps="http://schemas.microsoft.com/office/word/2010/wordprocessingShape" mc:Ignorable="w14 w15 w16se w16cid wp14">
+  <w:abstractNum w:abstractNumId="0" w15:restartNumberingAfterBreak="0">
+    <w:nsid w:val="2ABC1EA9"/>
+    <w:multiLevelType w:val="hybridMultilevel"/>
+    <w:tmpl w:val="01300F0A"/>
+    <w:lvl w:ilvl="0" w:tplc="0409000F">
+      <w:start w:val="1"/>
+      <w:numFmt w:val="decimal"/>
+      <w:lvlText w:val="%1."/>
+      <w:lvlJc w:val="left"/>
+      <w:pPr>
+        <w:ind w:left="720" w:hanging="360"/>
+      </w:pPr>
+    </w:lvl>
+    <w:lvl w:ilvl="1" w:tplc="04090019" w:tentative="1">
+      <w:start w:val="1"/>
+      <w:numFmt w:val="lowerLetter"/>
+      <w:lvlText w:val="%2."/>
+      <w:lvlJc w:val="left"/>
+      <w:pPr>
+        <w:ind w:left="1440" w:hanging="360"/>
+      </w:pPr>
+    </w:lvl>
+    <w:lvl w:ilvl="2" w:tplc="0409001B" w:tentative="1">
+      <w:start w:val="1"/>
+      <w:numFmt w:val="lowerRoman"/>
+      <w:lvlText w:val="%3."/>
+      <w:lvlJc w:val="right"/>
+      <w:pPr>
+        <w:ind w:left="2160" w:hanging="180"/>
+      </w:pPr>
+    </w:lvl>
+    <w:lvl w:ilvl="3" w:tplc="0409000F" w:tentative="1">
+      <w:start w:val="1"/>
+      <w:numFmt w:val="decimal"/>
+      <w:lvlText w:val="%4."/>
+      <w:lvlJc w:val="left"/>
+      <w:pPr>
+        <w:ind w:left="2880" w:hanging="360"/>
+      </w:pPr>
+    </w:lvl>
+    <w:lvl w:ilvl="4" w:tplc="04090019" w:tentative="1">
+      <w:start w:val="1"/>
+      <w:numFmt w:val="lowerLetter"/>
+      <w:lvlText w:val="%5."/>
+      <w:lvlJc w:val="left"/>
+      <w:pPr>
+        <w:ind w:left="3600" w:hanging="360"/>
+      </w:pPr>
+    </w:lvl>
+    <w:lvl w:ilvl="5" w:tplc="0409001B" w:tentative="1">
+      <w:start w:val="1"/>
+      <w:numFmt w:val="lowerRoman"/>
+      <w:lvlText w:val="%6."/>
+      <w:lvlJc w:val="right"/>
+      <w:pPr>
+        <w:ind w:left="4320" w:hanging="180"/>
+      </w:pPr>
+    </w:lvl>
+    <w:lvl w:ilvl="6" w:tplc="0409000F" w:tentative="1">
+      <w:start w:val="1"/>
+      <w:numFmt w:val="decimal"/>
+      <w:lvlText w:val="%7."/>
+      <w:lvlJc w:val="left"/>
+      <w:pPr>
+        <w:ind w:left="5040" w:hanging="360"/>
+      </w:pPr>
+    </w:lvl>
+    <w:lvl w:ilvl="7" w:tplc="04090019" w:tentative="1">
+      <w:start w:val="1"/>
+      <w:numFmt w:val="lowerLetter"/>
+      <w:lvlText w:val="%8."/>
+      <w:lvlJc w:val="left"/>
+      <w:pPr>
+        <w:ind w:left="5760" w:hanging="360"/>
+      </w:pPr>
+    </w:lvl>
+    <w:lvl w:ilvl="8" w:tplc="0409001B" w:tentative="1">
+      <w:start w:val="1"/>
+      <w:numFmt w:val="lowerRoman"/>
+      <w:lvlText w:val="%9."/>
+      <w:lvlJc w:val="right"/>
+      <w:pPr>
+        <w:ind w:left="6480" w:hanging="180"/>
+      </w:pPr>
+    </w:lvl>
+  </w:abstractNum>
+  <w:abstractNum w:abstractNumId="1" w15:restartNumberingAfterBreak="0">
+    <w:nsid w:val="76ED2C29"/>
+    <w:multiLevelType w:val="hybridMultilevel"/>
+    <w:tmpl w:val="C9323A78"/>
+    <w:lvl w:ilvl="0" w:tplc="0409000F">
+      <w:start w:val="1"/>
+      <w:numFmt w:val="decimal"/>
+      <w:lvlText w:val="%1."/>
+      <w:lvlJc w:val="left"/>
+      <w:pPr>
+        <w:ind w:left="720" w:hanging="360"/>
+      </w:pPr>
+      <w:rPr>
+        <w:rFonts w:hint="default"/>
+      </w:rPr>
+    </w:lvl>
+    <w:lvl w:ilvl="1" w:tplc="04090019" w:tentative="1">
+      <w:start w:val="1"/>
+      <w:numFmt w:val="lowerLetter"/>
+      <w:lvlText w:val="%2."/>
+      <w:lvlJc w:val="left"/>
+      <w:pPr>
+        <w:ind w:left="1440" w:hanging="360"/>
+      </w:pPr>
+    </w:lvl>
+    <w:lvl w:ilvl="2" w:tplc="0409001B" w:tentative="1">
+      <w:start w:val="1"/>
+      <w:numFmt w:val="lowerRoman"/>
+      <w:lvlText w:val="%3."/>
+      <w:lvlJc w:val="right"/>
+      <w:pPr>
+        <w:ind w:left="2160" w:hanging="180"/>
+      </w:pPr>
+    </w:lvl>
+    <w:lvl w:ilvl="3" w:tplc="0409000F" w:tentative="1">
+      <w:start w:val="1"/>
+      <w:numFmt w:val="decimal"/>
+      <w:lvlText w:val="%4."/>
+      <w:lvlJc w:val="left"/>
+      <w:pPr>
+        <w:ind w:left="2880" w:hanging="360"/>
+      </w:pPr>
+    </w:lvl>
+    <w:lvl w:ilvl="4" w:tplc="04090019" w:tentative="1">
+      <w:start w:val="1"/>
+      <w:numFmt w:val="lowerLetter"/>
+      <w:lvlText w:val="%5."/>
+      <w:lvlJc w:val="left"/>
+      <w:pPr>
+        <w:ind w:left="3600" w:hanging="360"/>
+      </w:pPr>
+    </w:lvl>
+    <w:lvl w:ilvl="5" w:tplc="0409001B" w:tentative="1">
+      <w:start w:val="1"/>
+      <w:numFmt w:val="lowerRoman"/>
+      <w:lvlText w:val="%6."/>
+      <w:lvlJc w:val="right"/>
+      <w:pPr>
+        <w:ind w:left="4320" w:hanging="180"/>
+      </w:pPr>
+    </w:lvl>
+    <w:lvl w:ilvl="6" w:tplc="0409000F" w:tentative="1">
+      <w:start w:val="1"/>
+      <w:numFmt w:val="decimal"/>
+      <w:lvlText w:val="%7."/>
+      <w:lvlJc w:val="left"/>
+      <w:pPr>
+        <w:ind w:left="5040" w:hanging="360"/>
+      </w:pPr>
+    </w:lvl>
+    <w:lvl w:ilvl="7" w:tplc="04090019" w:tentative="1">
+      <w:start w:val="1"/>
+      <w:numFmt w:val="lowerLetter"/>
+      <w:lvlText w:val="%8."/>
+      <w:lvlJc w:val="left"/>
+      <w:pPr>
+        <w:ind w:left="5760" w:hanging="360"/>
+      </w:pPr>
+    </w:lvl>
+    <w:lvl w:ilvl="8" w:tplc="0409001B" w:tentative="1">
+      <w:start w:val="1"/>
+      <w:numFmt w:val="lowerRoman"/>
+      <w:lvlText w:val="%9."/>
+      <w:lvlJc w:val="right"/>
+      <w:pPr>
+        <w:ind w:left="6480" w:hanging="180"/>
+      </w:pPr>
+    </w:lvl>
+  </w:abstractNum>
+  <w:num w:numId="1">
+    <w:abstractNumId w:val="1"/>
+  </w:num>
+  <w:num w:numId="2">
+    <w:abstractNumId w:val="0"/>
+  </w:num>
+</w:numbering>
 </file>
 
 <file path=word/styles.xml><?xml version="1.0" encoding="utf-8"?>
@@ -435,6 +1918,93 @@
     <w:name w:val="Normal"/>
     <w:qFormat/>
   </w:style>
+  <w:style w:type="paragraph" w:styleId="Heading1">
+    <w:name w:val="heading 1"/>
+    <w:basedOn w:val="Normal"/>
+    <w:next w:val="Normal"/>
+    <w:link w:val="Heading1Char"/>
+    <w:uiPriority w:val="9"/>
+    <w:qFormat/>
+    <w:rsid w:val="00191BE7"/>
+    <w:pPr>
+      <w:keepNext/>
+      <w:keepLines/>
+      <w:spacing w:before="240" w:after="0"/>
+      <w:outlineLvl w:val="0"/>
+    </w:pPr>
+    <w:rPr>
+      <w:rFonts w:asciiTheme="majorHAnsi" w:eastAsiaTheme="majorEastAsia" w:hAnsiTheme="majorHAnsi" w:cstheme="majorBidi"/>
+      <w:color w:val="2F5496" w:themeColor="accent1" w:themeShade="BF"/>
+      <w:sz w:val="32"/>
+      <w:szCs w:val="32"/>
+    </w:rPr>
+  </w:style>
+  <w:style w:type="paragraph" w:styleId="Heading2">
+    <w:name w:val="heading 2"/>
+    <w:basedOn w:val="Normal"/>
+    <w:next w:val="Normal"/>
+    <w:link w:val="Heading2Char"/>
+    <w:uiPriority w:val="9"/>
+    <w:unhideWhenUsed/>
+    <w:qFormat/>
+    <w:rsid w:val="00F016C7"/>
+    <w:pPr>
+      <w:keepNext/>
+      <w:keepLines/>
+      <w:spacing w:before="40" w:after="0"/>
+      <w:outlineLvl w:val="1"/>
+    </w:pPr>
+    <w:rPr>
+      <w:rFonts w:asciiTheme="majorHAnsi" w:eastAsiaTheme="majorEastAsia" w:hAnsiTheme="majorHAnsi" w:cstheme="majorBidi"/>
+      <w:color w:val="2F5496" w:themeColor="accent1" w:themeShade="BF"/>
+      <w:sz w:val="26"/>
+      <w:szCs w:val="26"/>
+    </w:rPr>
+  </w:style>
+  <w:style w:type="paragraph" w:styleId="Heading3">
+    <w:name w:val="heading 3"/>
+    <w:basedOn w:val="Normal"/>
+    <w:next w:val="Normal"/>
+    <w:link w:val="Heading3Char"/>
+    <w:uiPriority w:val="9"/>
+    <w:unhideWhenUsed/>
+    <w:qFormat/>
+    <w:rsid w:val="00F016C7"/>
+    <w:pPr>
+      <w:keepNext/>
+      <w:keepLines/>
+      <w:spacing w:before="40" w:after="0"/>
+      <w:outlineLvl w:val="2"/>
+    </w:pPr>
+    <w:rPr>
+      <w:rFonts w:asciiTheme="majorHAnsi" w:eastAsiaTheme="majorEastAsia" w:hAnsiTheme="majorHAnsi" w:cstheme="majorBidi"/>
+      <w:color w:val="1F3763" w:themeColor="accent1" w:themeShade="7F"/>
+      <w:sz w:val="24"/>
+      <w:szCs w:val="24"/>
+    </w:rPr>
+  </w:style>
+  <w:style w:type="paragraph" w:styleId="Heading4">
+    <w:name w:val="heading 4"/>
+    <w:basedOn w:val="Normal"/>
+    <w:next w:val="Normal"/>
+    <w:link w:val="Heading4Char"/>
+    <w:uiPriority w:val="9"/>
+    <w:unhideWhenUsed/>
+    <w:qFormat/>
+    <w:rsid w:val="002E4AAF"/>
+    <w:pPr>
+      <w:keepNext/>
+      <w:keepLines/>
+      <w:spacing w:before="40" w:after="0"/>
+      <w:outlineLvl w:val="3"/>
+    </w:pPr>
+    <w:rPr>
+      <w:rFonts w:asciiTheme="majorHAnsi" w:eastAsiaTheme="majorEastAsia" w:hAnsiTheme="majorHAnsi" w:cstheme="majorBidi"/>
+      <w:i/>
+      <w:iCs/>
+      <w:color w:val="2F5496" w:themeColor="accent1" w:themeShade="BF"/>
+    </w:rPr>
+  </w:style>
   <w:style w:type="character" w:default="1" w:styleId="DefaultParagraphFont">
     <w:name w:val="Default Paragraph Font"/>
     <w:uiPriority w:val="1"/>
@@ -461,6 +2031,218 @@
     <w:uiPriority w:val="99"/>
     <w:semiHidden/>
     <w:unhideWhenUsed/>
+  </w:style>
+  <w:style w:type="paragraph" w:styleId="Title">
+    <w:name w:val="Title"/>
+    <w:basedOn w:val="Normal"/>
+    <w:next w:val="Normal"/>
+    <w:link w:val="TitleChar"/>
+    <w:uiPriority w:val="10"/>
+    <w:qFormat/>
+    <w:rsid w:val="00B43557"/>
+    <w:pPr>
+      <w:spacing w:after="0" w:line="240" w:lineRule="auto"/>
+      <w:contextualSpacing/>
+    </w:pPr>
+    <w:rPr>
+      <w:rFonts w:asciiTheme="majorHAnsi" w:eastAsiaTheme="majorEastAsia" w:hAnsiTheme="majorHAnsi" w:cstheme="majorBidi"/>
+      <w:spacing w:val="-10"/>
+      <w:kern w:val="28"/>
+      <w:sz w:val="56"/>
+      <w:szCs w:val="56"/>
+    </w:rPr>
+  </w:style>
+  <w:style w:type="character" w:customStyle="1" w:styleId="TitleChar">
+    <w:name w:val="Title Char"/>
+    <w:basedOn w:val="DefaultParagraphFont"/>
+    <w:link w:val="Title"/>
+    <w:uiPriority w:val="10"/>
+    <w:rsid w:val="00B43557"/>
+    <w:rPr>
+      <w:rFonts w:asciiTheme="majorHAnsi" w:eastAsiaTheme="majorEastAsia" w:hAnsiTheme="majorHAnsi" w:cstheme="majorBidi"/>
+      <w:spacing w:val="-10"/>
+      <w:kern w:val="28"/>
+      <w:sz w:val="56"/>
+      <w:szCs w:val="56"/>
+    </w:rPr>
+  </w:style>
+  <w:style w:type="paragraph" w:styleId="Date">
+    <w:name w:val="Date"/>
+    <w:basedOn w:val="Normal"/>
+    <w:next w:val="Normal"/>
+    <w:link w:val="DateChar"/>
+    <w:uiPriority w:val="99"/>
+    <w:semiHidden/>
+    <w:unhideWhenUsed/>
+    <w:rsid w:val="00B43557"/>
+  </w:style>
+  <w:style w:type="character" w:customStyle="1" w:styleId="DateChar">
+    <w:name w:val="Date Char"/>
+    <w:basedOn w:val="DefaultParagraphFont"/>
+    <w:link w:val="Date"/>
+    <w:uiPriority w:val="99"/>
+    <w:semiHidden/>
+    <w:rsid w:val="00B43557"/>
+  </w:style>
+  <w:style w:type="character" w:customStyle="1" w:styleId="Heading1Char">
+    <w:name w:val="Heading 1 Char"/>
+    <w:basedOn w:val="DefaultParagraphFont"/>
+    <w:link w:val="Heading1"/>
+    <w:uiPriority w:val="9"/>
+    <w:rsid w:val="00191BE7"/>
+    <w:rPr>
+      <w:rFonts w:asciiTheme="majorHAnsi" w:eastAsiaTheme="majorEastAsia" w:hAnsiTheme="majorHAnsi" w:cstheme="majorBidi"/>
+      <w:color w:val="2F5496" w:themeColor="accent1" w:themeShade="BF"/>
+      <w:sz w:val="32"/>
+      <w:szCs w:val="32"/>
+    </w:rPr>
+  </w:style>
+  <w:style w:type="character" w:customStyle="1" w:styleId="Heading2Char">
+    <w:name w:val="Heading 2 Char"/>
+    <w:basedOn w:val="DefaultParagraphFont"/>
+    <w:link w:val="Heading2"/>
+    <w:uiPriority w:val="9"/>
+    <w:rsid w:val="00F016C7"/>
+    <w:rPr>
+      <w:rFonts w:asciiTheme="majorHAnsi" w:eastAsiaTheme="majorEastAsia" w:hAnsiTheme="majorHAnsi" w:cstheme="majorBidi"/>
+      <w:color w:val="2F5496" w:themeColor="accent1" w:themeShade="BF"/>
+      <w:sz w:val="26"/>
+      <w:szCs w:val="26"/>
+    </w:rPr>
+  </w:style>
+  <w:style w:type="character" w:customStyle="1" w:styleId="Heading3Char">
+    <w:name w:val="Heading 3 Char"/>
+    <w:basedOn w:val="DefaultParagraphFont"/>
+    <w:link w:val="Heading3"/>
+    <w:uiPriority w:val="9"/>
+    <w:rsid w:val="00F016C7"/>
+    <w:rPr>
+      <w:rFonts w:asciiTheme="majorHAnsi" w:eastAsiaTheme="majorEastAsia" w:hAnsiTheme="majorHAnsi" w:cstheme="majorBidi"/>
+      <w:color w:val="1F3763" w:themeColor="accent1" w:themeShade="7F"/>
+      <w:sz w:val="24"/>
+      <w:szCs w:val="24"/>
+    </w:rPr>
+  </w:style>
+  <w:style w:type="character" w:customStyle="1" w:styleId="Heading4Char">
+    <w:name w:val="Heading 4 Char"/>
+    <w:basedOn w:val="DefaultParagraphFont"/>
+    <w:link w:val="Heading4"/>
+    <w:uiPriority w:val="9"/>
+    <w:rsid w:val="002E4AAF"/>
+    <w:rPr>
+      <w:rFonts w:asciiTheme="majorHAnsi" w:eastAsiaTheme="majorEastAsia" w:hAnsiTheme="majorHAnsi" w:cstheme="majorBidi"/>
+      <w:i/>
+      <w:iCs/>
+      <w:color w:val="2F5496" w:themeColor="accent1" w:themeShade="BF"/>
+    </w:rPr>
+  </w:style>
+  <w:style w:type="paragraph" w:styleId="BalloonText">
+    <w:name w:val="Balloon Text"/>
+    <w:basedOn w:val="Normal"/>
+    <w:link w:val="BalloonTextChar"/>
+    <w:uiPriority w:val="99"/>
+    <w:semiHidden/>
+    <w:unhideWhenUsed/>
+    <w:rsid w:val="001873CF"/>
+    <w:pPr>
+      <w:spacing w:after="0" w:line="240" w:lineRule="auto"/>
+    </w:pPr>
+    <w:rPr>
+      <w:rFonts w:ascii="Segoe UI" w:hAnsi="Segoe UI" w:cs="Segoe UI"/>
+      <w:sz w:val="18"/>
+      <w:szCs w:val="18"/>
+    </w:rPr>
+  </w:style>
+  <w:style w:type="character" w:customStyle="1" w:styleId="BalloonTextChar">
+    <w:name w:val="Balloon Text Char"/>
+    <w:basedOn w:val="DefaultParagraphFont"/>
+    <w:link w:val="BalloonText"/>
+    <w:uiPriority w:val="99"/>
+    <w:semiHidden/>
+    <w:rsid w:val="001873CF"/>
+    <w:rPr>
+      <w:rFonts w:ascii="Segoe UI" w:hAnsi="Segoe UI" w:cs="Segoe UI"/>
+      <w:sz w:val="18"/>
+      <w:szCs w:val="18"/>
+    </w:rPr>
+  </w:style>
+  <w:style w:type="character" w:styleId="Hyperlink">
+    <w:name w:val="Hyperlink"/>
+    <w:basedOn w:val="DefaultParagraphFont"/>
+    <w:uiPriority w:val="99"/>
+    <w:unhideWhenUsed/>
+    <w:rsid w:val="00D318D1"/>
+    <w:rPr>
+      <w:color w:val="0563C1" w:themeColor="hyperlink"/>
+      <w:u w:val="single"/>
+    </w:rPr>
+  </w:style>
+  <w:style w:type="character" w:styleId="UnresolvedMention">
+    <w:name w:val="Unresolved Mention"/>
+    <w:basedOn w:val="DefaultParagraphFont"/>
+    <w:uiPriority w:val="99"/>
+    <w:semiHidden/>
+    <w:unhideWhenUsed/>
+    <w:rsid w:val="00D318D1"/>
+    <w:rPr>
+      <w:color w:val="605E5C"/>
+      <w:shd w:val="clear" w:color="auto" w:fill="E1DFDD"/>
+    </w:rPr>
+  </w:style>
+  <w:style w:type="paragraph" w:styleId="Header">
+    <w:name w:val="header"/>
+    <w:basedOn w:val="Normal"/>
+    <w:link w:val="HeaderChar"/>
+    <w:uiPriority w:val="99"/>
+    <w:unhideWhenUsed/>
+    <w:rsid w:val="0009144C"/>
+    <w:pPr>
+      <w:tabs>
+        <w:tab w:val="center" w:pos="4680"/>
+        <w:tab w:val="right" w:pos="9360"/>
+      </w:tabs>
+      <w:spacing w:after="0" w:line="240" w:lineRule="auto"/>
+    </w:pPr>
+  </w:style>
+  <w:style w:type="character" w:customStyle="1" w:styleId="HeaderChar">
+    <w:name w:val="Header Char"/>
+    <w:basedOn w:val="DefaultParagraphFont"/>
+    <w:link w:val="Header"/>
+    <w:uiPriority w:val="99"/>
+    <w:rsid w:val="0009144C"/>
+  </w:style>
+  <w:style w:type="paragraph" w:styleId="Footer">
+    <w:name w:val="footer"/>
+    <w:basedOn w:val="Normal"/>
+    <w:link w:val="FooterChar"/>
+    <w:uiPriority w:val="99"/>
+    <w:unhideWhenUsed/>
+    <w:rsid w:val="0009144C"/>
+    <w:pPr>
+      <w:tabs>
+        <w:tab w:val="center" w:pos="4680"/>
+        <w:tab w:val="right" w:pos="9360"/>
+      </w:tabs>
+      <w:spacing w:after="0" w:line="240" w:lineRule="auto"/>
+    </w:pPr>
+  </w:style>
+  <w:style w:type="character" w:customStyle="1" w:styleId="FooterChar">
+    <w:name w:val="Footer Char"/>
+    <w:basedOn w:val="DefaultParagraphFont"/>
+    <w:link w:val="Footer"/>
+    <w:uiPriority w:val="99"/>
+    <w:rsid w:val="0009144C"/>
+  </w:style>
+  <w:style w:type="paragraph" w:styleId="ListParagraph">
+    <w:name w:val="List Paragraph"/>
+    <w:basedOn w:val="Normal"/>
+    <w:uiPriority w:val="34"/>
+    <w:qFormat/>
+    <w:rsid w:val="009411B6"/>
+    <w:pPr>
+      <w:ind w:left="720"/>
+      <w:contextualSpacing/>
+    </w:pPr>
   </w:style>
 </w:styles>
 </file>

</xml_diff>